<commit_message>
Se agrega UC de sistema 101_Registrar_Ingreso_De_Productos_Importados.docx
</commit_message>
<xml_diff>
--- a/Requerimientos/Modelo de Casos De Uso/Trazos/101_Registrar_Ingreso_De_Productos_Importados.docx
+++ b/Requerimientos/Modelo de Casos De Uso/Trazos/101_Registrar_Ingreso_De_Productos_Importados.docx
@@ -1,26 +1,28 @@
 
 <file path=word/document.xml><?xml version="1.0" encoding="utf-8"?>
-<w:document xmlns:ve="http://schemas.openxmlformats.org/markup-compatibility/2006" xmlns:o="urn:schemas-microsoft-com:office:office" xmlns:r="http://schemas.openxmlformats.org/officeDocument/2006/relationships" xmlns:m="http://schemas.openxmlformats.org/officeDocument/2006/math" xmlns:v="urn:schemas-microsoft-com:vml" xmlns:wp="http://schemas.openxmlformats.org/drawingml/2006/wordprocessingDrawing" xmlns:w10="urn:schemas-microsoft-com:office:word" xmlns:w="http://schemas.openxmlformats.org/wordprocessingml/2006/main" xmlns:wne="http://schemas.microsoft.com/office/word/2006/wordml">
+<w:document xmlns:wpc="http://schemas.microsoft.com/office/word/2010/wordprocessingCanvas" xmlns:mc="http://schemas.openxmlformats.org/markup-compatibility/2006" xmlns:o="urn:schemas-microsoft-com:office:office" xmlns:r="http://schemas.openxmlformats.org/officeDocument/2006/relationships" xmlns:m="http://schemas.openxmlformats.org/officeDocument/2006/math" xmlns:v="urn:schemas-microsoft-com:vml" xmlns:wp14="http://schemas.microsoft.com/office/word/2010/wordprocessingDrawing" xmlns:wp="http://schemas.openxmlformats.org/drawingml/2006/wordprocessingDrawing" xmlns:w10="urn:schemas-microsoft-com:office:word" xmlns:w="http://schemas.openxmlformats.org/wordprocessingml/2006/main" xmlns:w14="http://schemas.microsoft.com/office/word/2010/wordml" xmlns:wpg="http://schemas.microsoft.com/office/word/2010/wordprocessingGroup" xmlns:wpi="http://schemas.microsoft.com/office/word/2010/wordprocessingInk" xmlns:wne="http://schemas.microsoft.com/office/word/2006/wordml" xmlns:wps="http://schemas.microsoft.com/office/word/2010/wordprocessingShape" mc:Ignorable="w14 wp14">
   <w:body>
     <w:tbl>
       <w:tblPr>
-        <w:tblStyle w:val="Tablaconcuadrcula"/>
-        <w:tblW w:w="8613" w:type="dxa"/>
+        <w:tblStyle w:val="TableGrid"/>
+        <w:tblW w:w="8755" w:type="dxa"/>
+        <w:tblInd w:w="108" w:type="dxa"/>
         <w:tblLayout w:type="fixed"/>
-        <w:tblLook w:val="04A0"/>
+        <w:tblLook w:val="04A0" w:firstRow="1" w:lastRow="0" w:firstColumn="1" w:lastColumn="0" w:noHBand="0" w:noVBand="1"/>
       </w:tblPr>
       <w:tblGrid>
         <w:gridCol w:w="1667"/>
-        <w:gridCol w:w="993"/>
+        <w:gridCol w:w="142"/>
+        <w:gridCol w:w="851"/>
         <w:gridCol w:w="1322"/>
         <w:gridCol w:w="121"/>
-        <w:gridCol w:w="203"/>
-        <w:gridCol w:w="1016"/>
+        <w:gridCol w:w="202"/>
+        <w:gridCol w:w="1017"/>
         <w:gridCol w:w="739"/>
         <w:gridCol w:w="236"/>
         <w:gridCol w:w="1040"/>
         <w:gridCol w:w="568"/>
-        <w:gridCol w:w="708"/>
+        <w:gridCol w:w="850"/>
       </w:tblGrid>
       <w:tr>
         <w:tc>
@@ -56,7 +58,7 @@
         <w:tc>
           <w:tcPr>
             <w:tcW w:w="3655" w:type="dxa"/>
-            <w:gridSpan w:val="5"/>
+            <w:gridSpan w:val="6"/>
             <w:tcBorders>
               <w:left w:val="nil"/>
               <w:right w:val="nil"/>
@@ -111,7 +113,7 @@
         </w:tc>
         <w:tc>
           <w:tcPr>
-            <w:tcW w:w="3291" w:type="dxa"/>
+            <w:tcW w:w="3433" w:type="dxa"/>
             <w:gridSpan w:val="5"/>
             <w:tcBorders>
               <w:left w:val="nil"/>
@@ -201,14 +203,12 @@
         <w:tc>
           <w:tcPr>
             <w:tcW w:w="5670" w:type="dxa"/>
-            <w:gridSpan w:val="8"/>
+            <w:gridSpan w:val="9"/>
             <w:tcBorders>
               <w:left w:val="nil"/>
             </w:tcBorders>
           </w:tcPr>
           <w:p>
-            <w:bookmarkStart w:id="0" w:name="_GoBack"/>
-            <w:bookmarkEnd w:id="0"/>
             <w:r>
               <w:t>Registrar Ingreso De  Productos Importados</w:t>
             </w:r>
@@ -244,7 +244,7 @@
         </w:tc>
         <w:tc>
           <w:tcPr>
-            <w:tcW w:w="708" w:type="dxa"/>
+            <w:tcW w:w="850" w:type="dxa"/>
             <w:tcBorders>
               <w:left w:val="nil"/>
             </w:tcBorders>
@@ -283,8 +283,8 @@
         </w:tc>
         <w:tc>
           <w:tcPr>
-            <w:tcW w:w="6946" w:type="dxa"/>
-            <w:gridSpan w:val="10"/>
+            <w:tcW w:w="7088" w:type="dxa"/>
+            <w:gridSpan w:val="11"/>
             <w:tcBorders>
               <w:left w:val="nil"/>
               <w:bottom w:val="single" w:sz="4" w:space="0" w:color="auto"/>
@@ -325,7 +325,7 @@
         <w:tc>
           <w:tcPr>
             <w:tcW w:w="2315" w:type="dxa"/>
-            <w:gridSpan w:val="2"/>
+            <w:gridSpan w:val="3"/>
             <w:tcBorders>
               <w:left w:val="nil"/>
               <w:right w:val="nil"/>
@@ -436,7 +436,7 @@
         </w:tc>
         <w:tc>
           <w:tcPr>
-            <w:tcW w:w="2316" w:type="dxa"/>
+            <w:tcW w:w="2458" w:type="dxa"/>
             <w:gridSpan w:val="3"/>
             <w:tcBorders>
               <w:left w:val="nil"/>
@@ -518,7 +518,7 @@
         <w:tc>
           <w:tcPr>
             <w:tcW w:w="2315" w:type="dxa"/>
-            <w:gridSpan w:val="2"/>
+            <w:gridSpan w:val="3"/>
             <w:tcBorders>
               <w:left w:val="nil"/>
               <w:right w:val="nil"/>
@@ -629,7 +629,7 @@
         </w:tc>
         <w:tc>
           <w:tcPr>
-            <w:tcW w:w="2316" w:type="dxa"/>
+            <w:tcW w:w="2458" w:type="dxa"/>
             <w:gridSpan w:val="3"/>
             <w:tcBorders>
               <w:left w:val="nil"/>
@@ -711,7 +711,7 @@
         <w:tc>
           <w:tcPr>
             <w:tcW w:w="2315" w:type="dxa"/>
-            <w:gridSpan w:val="2"/>
+            <w:gridSpan w:val="3"/>
             <w:tcBorders>
               <w:left w:val="nil"/>
               <w:right w:val="nil"/>
@@ -822,7 +822,7 @@
         </w:tc>
         <w:tc>
           <w:tcPr>
-            <w:tcW w:w="2316" w:type="dxa"/>
+            <w:tcW w:w="2458" w:type="dxa"/>
             <w:gridSpan w:val="3"/>
             <w:tcBorders>
               <w:left w:val="nil"/>
@@ -910,12 +910,16 @@
         <w:tc>
           <w:tcPr>
             <w:tcW w:w="2436" w:type="dxa"/>
-            <w:gridSpan w:val="3"/>
+            <w:gridSpan w:val="4"/>
             <w:tcBorders>
               <w:left w:val="nil"/>
             </w:tcBorders>
           </w:tcPr>
-          <w:p/>
+          <w:p>
+            <w:r>
+              <w:t>Encargado de Depósito de Productos Importados (EDPI)</w:t>
+            </w:r>
+          </w:p>
         </w:tc>
         <w:tc>
           <w:tcPr>
@@ -941,13 +945,17 @@
         </w:tc>
         <w:tc>
           <w:tcPr>
-            <w:tcW w:w="2552" w:type="dxa"/>
+            <w:tcW w:w="2694" w:type="dxa"/>
             <w:gridSpan w:val="4"/>
             <w:tcBorders>
               <w:left w:val="nil"/>
             </w:tcBorders>
           </w:tcPr>
-          <w:p/>
+          <w:p>
+            <w:r>
+              <w:t>No aplica</w:t>
+            </w:r>
+          </w:p>
         </w:tc>
       </w:tr>
       <w:tr>
@@ -990,7 +998,7 @@
         <w:tc>
           <w:tcPr>
             <w:tcW w:w="3655" w:type="dxa"/>
-            <w:gridSpan w:val="5"/>
+            <w:gridSpan w:val="6"/>
             <w:tcBorders>
               <w:left w:val="nil"/>
               <w:right w:val="nil"/>
@@ -1009,7 +1017,7 @@
                   <w:calcOnExit w:val="0"/>
                   <w:checkBox>
                     <w:sizeAuto/>
-                    <w:default w:val="0"/>
+                    <w:default w:val="1"/>
                   </w:checkBox>
                 </w:ffData>
               </w:fldChar>
@@ -1043,10 +1051,10 @@
             </w:r>
           </w:p>
         </w:tc>
-        <w:bookmarkStart w:id="1" w:name="Casilla2"/>
-        <w:tc>
-          <w:tcPr>
-            <w:tcW w:w="3291" w:type="dxa"/>
+        <w:bookmarkStart w:id="0" w:name="Casilla2"/>
+        <w:tc>
+          <w:tcPr>
+            <w:tcW w:w="3433" w:type="dxa"/>
             <w:gridSpan w:val="5"/>
             <w:tcBorders>
               <w:left w:val="nil"/>
@@ -1090,7 +1098,7 @@
               </w:rPr>
               <w:fldChar w:fldCharType="end"/>
             </w:r>
-            <w:bookmarkEnd w:id="1"/>
+            <w:bookmarkEnd w:id="0"/>
             <w:r>
               <w:rPr>
                 <w:rFonts w:cstheme="minorHAnsi"/>
@@ -1128,18 +1136,16 @@
         </w:tc>
         <w:tc>
           <w:tcPr>
-            <w:tcW w:w="6946" w:type="dxa"/>
-            <w:gridSpan w:val="10"/>
+            <w:tcW w:w="7088" w:type="dxa"/>
+            <w:gridSpan w:val="11"/>
             <w:tcBorders>
               <w:left w:val="nil"/>
             </w:tcBorders>
           </w:tcPr>
           <w:p>
-            <w:pPr>
-              <w:rPr>
-                <w:u w:val="single"/>
-              </w:rPr>
-            </w:pPr>
+            <w:r>
+              <w:t>Registrar un nuevo ingreso de productos importados a la empresa</w:t>
+            </w:r>
           </w:p>
         </w:tc>
       </w:tr>
@@ -1170,14 +1176,20 @@
         </w:tc>
         <w:tc>
           <w:tcPr>
-            <w:tcW w:w="6946" w:type="dxa"/>
-            <w:gridSpan w:val="10"/>
+            <w:tcW w:w="7088" w:type="dxa"/>
+            <w:gridSpan w:val="11"/>
             <w:tcBorders>
               <w:left w:val="nil"/>
             </w:tcBorders>
           </w:tcPr>
-          <w:p/>
-        </w:tc>
+          <w:p>
+            <w:r>
+              <w:t xml:space="preserve">Se debe haber registrado una Importación </w:t>
+            </w:r>
+          </w:p>
+        </w:tc>
+        <w:bookmarkStart w:id="1" w:name="_GoBack"/>
+        <w:bookmarkEnd w:id="1"/>
       </w:tr>
       <w:tr>
         <w:tc>
@@ -1220,6 +1232,7 @@
         <w:tc>
           <w:tcPr>
             <w:tcW w:w="993" w:type="dxa"/>
+            <w:gridSpan w:val="2"/>
             <w:tcBorders>
               <w:left w:val="single" w:sz="4" w:space="0" w:color="auto"/>
               <w:right w:val="nil"/>
@@ -1247,7 +1260,7 @@
         </w:tc>
         <w:tc>
           <w:tcPr>
-            <w:tcW w:w="5953" w:type="dxa"/>
+            <w:tcW w:w="6095" w:type="dxa"/>
             <w:gridSpan w:val="9"/>
             <w:tcBorders>
               <w:left w:val="nil"/>
@@ -1255,12 +1268,15 @@
           </w:tcPr>
           <w:p>
             <w:pPr>
-              <w:pStyle w:val="Prrafodelista"/>
+              <w:pStyle w:val="ListParagraph"/>
               <w:numPr>
                 <w:ilvl w:val="0"/>
                 <w:numId w:val="1"/>
               </w:numPr>
             </w:pPr>
+            <w:r>
+              <w:t>Se registra el ingreso de los Productos Importados</w:t>
+            </w:r>
           </w:p>
         </w:tc>
       </w:tr>
@@ -1286,6 +1302,7 @@
         <w:tc>
           <w:tcPr>
             <w:tcW w:w="993" w:type="dxa"/>
+            <w:gridSpan w:val="2"/>
             <w:tcBorders>
               <w:left w:val="single" w:sz="4" w:space="0" w:color="auto"/>
               <w:bottom w:val="single" w:sz="4" w:space="0" w:color="auto"/>
@@ -1308,7 +1325,7 @@
         </w:tc>
         <w:tc>
           <w:tcPr>
-            <w:tcW w:w="5953" w:type="dxa"/>
+            <w:tcW w:w="6095" w:type="dxa"/>
             <w:gridSpan w:val="9"/>
             <w:tcBorders>
               <w:left w:val="nil"/>
@@ -1317,20 +1334,35 @@
           </w:tcPr>
           <w:p>
             <w:pPr>
-              <w:pStyle w:val="Prrafodelista"/>
+              <w:pStyle w:val="ListParagraph"/>
               <w:numPr>
                 <w:ilvl w:val="0"/>
                 <w:numId w:val="1"/>
               </w:numPr>
             </w:pPr>
+            <w:r>
+              <w:t>El sistema no encuentra Importaciones Pendientes</w:t>
+            </w:r>
+          </w:p>
+          <w:p>
+            <w:pPr>
+              <w:pStyle w:val="ListParagraph"/>
+              <w:numPr>
+                <w:ilvl w:val="0"/>
+                <w:numId w:val="1"/>
+              </w:numPr>
+            </w:pPr>
+            <w:r>
+              <w:t>El EDPI no confirma la registración</w:t>
+            </w:r>
           </w:p>
         </w:tc>
       </w:tr>
       <w:tr>
         <w:tc>
           <w:tcPr>
-            <w:tcW w:w="4306" w:type="dxa"/>
-            <w:gridSpan w:val="5"/>
+            <w:tcW w:w="4305" w:type="dxa"/>
+            <w:gridSpan w:val="6"/>
             <w:tcBorders>
               <w:top w:val="single" w:sz="4" w:space="0" w:color="auto"/>
               <w:left w:val="single" w:sz="4" w:space="0" w:color="auto"/>
@@ -1349,7 +1381,7 @@
         </w:tc>
         <w:tc>
           <w:tcPr>
-            <w:tcW w:w="4307" w:type="dxa"/>
+            <w:tcW w:w="4450" w:type="dxa"/>
             <w:gridSpan w:val="6"/>
             <w:tcBorders>
               <w:top w:val="single" w:sz="4" w:space="0" w:color="auto"/>
@@ -1376,29 +1408,41 @@
       <w:tr>
         <w:tc>
           <w:tcPr>
-            <w:tcW w:w="4306" w:type="dxa"/>
-            <w:gridSpan w:val="5"/>
-            <w:tcBorders>
-              <w:top w:val="single" w:sz="4" w:space="0" w:color="auto"/>
-              <w:left w:val="single" w:sz="4" w:space="0" w:color="auto"/>
-              <w:bottom w:val="single" w:sz="4" w:space="0" w:color="auto"/>
-              <w:right w:val="single" w:sz="4" w:space="0" w:color="auto"/>
-            </w:tcBorders>
-          </w:tcPr>
-          <w:p>
-            <w:pPr>
-              <w:pStyle w:val="Prrafodelista"/>
+            <w:tcW w:w="4305" w:type="dxa"/>
+            <w:gridSpan w:val="6"/>
+            <w:tcBorders>
+              <w:top w:val="single" w:sz="4" w:space="0" w:color="auto"/>
+              <w:left w:val="single" w:sz="4" w:space="0" w:color="auto"/>
+              <w:bottom w:val="single" w:sz="4" w:space="0" w:color="auto"/>
+              <w:right w:val="single" w:sz="4" w:space="0" w:color="auto"/>
+            </w:tcBorders>
+          </w:tcPr>
+          <w:p>
+            <w:pPr>
+              <w:pStyle w:val="ListParagraph"/>
               <w:numPr>
                 <w:ilvl w:val="0"/>
                 <w:numId w:val="3"/>
               </w:numPr>
               <w:ind w:hanging="198"/>
             </w:pPr>
-          </w:p>
-        </w:tc>
-        <w:tc>
-          <w:tcPr>
-            <w:tcW w:w="4307" w:type="dxa"/>
+            <w:r>
+              <w:t>El CU comienza cuando el EDPI</w:t>
+            </w:r>
+            <w:r>
+              <w:t xml:space="preserve"> selecciona la opción </w:t>
+            </w:r>
+            <w:r>
+              <w:rPr>
+                <w:i/>
+              </w:rPr>
+              <w:t>Registrar ingreso de productos importados.</w:t>
+            </w:r>
+          </w:p>
+        </w:tc>
+        <w:tc>
+          <w:tcPr>
+            <w:tcW w:w="4450" w:type="dxa"/>
             <w:gridSpan w:val="6"/>
             <w:tcBorders>
               <w:top w:val="single" w:sz="4" w:space="0" w:color="auto"/>
@@ -1409,7 +1453,7 @@
           </w:tcPr>
           <w:p>
             <w:pPr>
-              <w:pStyle w:val="Prrafodelista"/>
+              <w:pStyle w:val="ListParagraph"/>
               <w:numPr>
                 <w:ilvl w:val="1"/>
                 <w:numId w:val="3"/>
@@ -1420,6 +1464,930 @@
               </w:tabs>
               <w:ind w:left="230" w:hanging="230"/>
             </w:pPr>
+          </w:p>
+        </w:tc>
+      </w:tr>
+      <w:tr>
+        <w:tc>
+          <w:tcPr>
+            <w:tcW w:w="4305" w:type="dxa"/>
+            <w:gridSpan w:val="6"/>
+            <w:tcBorders>
+              <w:top w:val="single" w:sz="4" w:space="0" w:color="auto"/>
+              <w:left w:val="single" w:sz="4" w:space="0" w:color="auto"/>
+              <w:bottom w:val="single" w:sz="4" w:space="0" w:color="auto"/>
+              <w:right w:val="single" w:sz="4" w:space="0" w:color="auto"/>
+            </w:tcBorders>
+          </w:tcPr>
+          <w:p>
+            <w:pPr>
+              <w:pStyle w:val="ListParagraph"/>
+              <w:numPr>
+                <w:ilvl w:val="0"/>
+                <w:numId w:val="3"/>
+              </w:numPr>
+              <w:ind w:hanging="198"/>
+            </w:pPr>
+            <w:r>
+              <w:t xml:space="preserve">El sistema </w:t>
+            </w:r>
+            <w:r>
+              <w:t xml:space="preserve">busca </w:t>
+            </w:r>
+            <w:r>
+              <w:t xml:space="preserve">las importaciones </w:t>
+            </w:r>
+            <w:r>
+              <w:t>pendientes</w:t>
+            </w:r>
+            <w:r>
+              <w:t xml:space="preserve"> de llegada</w:t>
+            </w:r>
+            <w:r>
+              <w:t xml:space="preserve"> y encuentra una o más. </w:t>
+            </w:r>
+          </w:p>
+        </w:tc>
+        <w:tc>
+          <w:tcPr>
+            <w:tcW w:w="4450" w:type="dxa"/>
+            <w:gridSpan w:val="6"/>
+            <w:tcBorders>
+              <w:top w:val="single" w:sz="4" w:space="0" w:color="auto"/>
+              <w:left w:val="single" w:sz="4" w:space="0" w:color="auto"/>
+              <w:bottom w:val="single" w:sz="4" w:space="0" w:color="auto"/>
+              <w:right w:val="single" w:sz="4" w:space="0" w:color="auto"/>
+            </w:tcBorders>
+          </w:tcPr>
+          <w:p>
+            <w:pPr>
+              <w:pStyle w:val="ListParagraph"/>
+              <w:numPr>
+                <w:ilvl w:val="1"/>
+                <w:numId w:val="3"/>
+              </w:numPr>
+              <w:tabs>
+                <w:tab w:val="clear" w:pos="690"/>
+                <w:tab w:val="num" w:pos="372"/>
+              </w:tabs>
+              <w:ind w:left="230" w:hanging="230"/>
+            </w:pPr>
+            <w:r>
+              <w:t>El sistema no encuentra</w:t>
+            </w:r>
+            <w:r>
+              <w:t xml:space="preserve"> importaciones</w:t>
+            </w:r>
+            <w:r>
+              <w:t xml:space="preserve"> pendientes.</w:t>
+            </w:r>
+          </w:p>
+          <w:p>
+            <w:pPr>
+              <w:pStyle w:val="ListParagraph"/>
+              <w:numPr>
+                <w:ilvl w:val="2"/>
+                <w:numId w:val="3"/>
+              </w:numPr>
+            </w:pPr>
+            <w:r>
+              <w:t>El sistema informa la situación al EDPI</w:t>
+            </w:r>
+            <w:r>
+              <w:t>.</w:t>
+            </w:r>
+          </w:p>
+          <w:p>
+            <w:pPr>
+              <w:pStyle w:val="ListParagraph"/>
+              <w:numPr>
+                <w:ilvl w:val="2"/>
+                <w:numId w:val="3"/>
+              </w:numPr>
+            </w:pPr>
+            <w:r>
+              <w:t>Fin del CU.</w:t>
+            </w:r>
+            <w:r>
+              <w:t xml:space="preserve"> </w:t>
+            </w:r>
+          </w:p>
+        </w:tc>
+      </w:tr>
+      <w:tr>
+        <w:tc>
+          <w:tcPr>
+            <w:tcW w:w="4305" w:type="dxa"/>
+            <w:gridSpan w:val="6"/>
+            <w:tcBorders>
+              <w:top w:val="single" w:sz="4" w:space="0" w:color="auto"/>
+              <w:left w:val="single" w:sz="4" w:space="0" w:color="auto"/>
+              <w:bottom w:val="single" w:sz="4" w:space="0" w:color="auto"/>
+              <w:right w:val="single" w:sz="4" w:space="0" w:color="auto"/>
+            </w:tcBorders>
+          </w:tcPr>
+          <w:p>
+            <w:pPr>
+              <w:pStyle w:val="ListParagraph"/>
+              <w:numPr>
+                <w:ilvl w:val="0"/>
+                <w:numId w:val="3"/>
+              </w:numPr>
+              <w:ind w:hanging="198"/>
+            </w:pPr>
+            <w:r>
+              <w:t xml:space="preserve">El Sistema muestra las </w:t>
+            </w:r>
+            <w:r>
+              <w:t xml:space="preserve">Importaciones </w:t>
+            </w:r>
+            <w:r>
+              <w:t>encont</w:t>
+            </w:r>
+            <w:r>
+              <w:t>radas, ordenándolas</w:t>
+            </w:r>
+            <w:r>
+              <w:t xml:space="preserve"> por </w:t>
+            </w:r>
+            <w:r>
+              <w:t>f</w:t>
+            </w:r>
+            <w:r>
+              <w:t xml:space="preserve">echa </w:t>
+            </w:r>
+            <w:r>
+              <w:t>de llegada estimada</w:t>
+            </w:r>
+            <w:r>
+              <w:t>.</w:t>
+            </w:r>
+          </w:p>
+        </w:tc>
+        <w:tc>
+          <w:tcPr>
+            <w:tcW w:w="4450" w:type="dxa"/>
+            <w:gridSpan w:val="6"/>
+            <w:tcBorders>
+              <w:top w:val="single" w:sz="4" w:space="0" w:color="auto"/>
+              <w:left w:val="single" w:sz="4" w:space="0" w:color="auto"/>
+              <w:bottom w:val="single" w:sz="4" w:space="0" w:color="auto"/>
+              <w:right w:val="single" w:sz="4" w:space="0" w:color="auto"/>
+            </w:tcBorders>
+          </w:tcPr>
+          <w:p>
+            <w:pPr>
+              <w:pStyle w:val="ListParagraph"/>
+              <w:numPr>
+                <w:ilvl w:val="1"/>
+                <w:numId w:val="3"/>
+              </w:numPr>
+              <w:tabs>
+                <w:tab w:val="clear" w:pos="690"/>
+                <w:tab w:val="num" w:pos="372"/>
+              </w:tabs>
+              <w:ind w:left="230" w:hanging="230"/>
+            </w:pPr>
+          </w:p>
+        </w:tc>
+      </w:tr>
+      <w:tr>
+        <w:tc>
+          <w:tcPr>
+            <w:tcW w:w="4305" w:type="dxa"/>
+            <w:gridSpan w:val="6"/>
+            <w:tcBorders>
+              <w:top w:val="single" w:sz="4" w:space="0" w:color="auto"/>
+              <w:left w:val="single" w:sz="4" w:space="0" w:color="auto"/>
+              <w:bottom w:val="single" w:sz="4" w:space="0" w:color="auto"/>
+              <w:right w:val="single" w:sz="4" w:space="0" w:color="auto"/>
+            </w:tcBorders>
+          </w:tcPr>
+          <w:p>
+            <w:pPr>
+              <w:pStyle w:val="ListParagraph"/>
+              <w:numPr>
+                <w:ilvl w:val="0"/>
+                <w:numId w:val="3"/>
+              </w:numPr>
+              <w:ind w:hanging="198"/>
+            </w:pPr>
+            <w:r>
+              <w:t>El EDPI selecciona la</w:t>
+            </w:r>
+            <w:r>
+              <w:t xml:space="preserve"> Importación</w:t>
+            </w:r>
+            <w:r>
+              <w:t xml:space="preserve"> correspondiente al Ingreso de Productos Importados que se está registrando.</w:t>
+            </w:r>
+          </w:p>
+        </w:tc>
+        <w:tc>
+          <w:tcPr>
+            <w:tcW w:w="4450" w:type="dxa"/>
+            <w:gridSpan w:val="6"/>
+            <w:tcBorders>
+              <w:top w:val="single" w:sz="4" w:space="0" w:color="auto"/>
+              <w:left w:val="single" w:sz="4" w:space="0" w:color="auto"/>
+              <w:bottom w:val="single" w:sz="4" w:space="0" w:color="auto"/>
+              <w:right w:val="single" w:sz="4" w:space="0" w:color="auto"/>
+            </w:tcBorders>
+          </w:tcPr>
+          <w:p>
+            <w:pPr>
+              <w:pStyle w:val="ListParagraph"/>
+              <w:numPr>
+                <w:ilvl w:val="1"/>
+                <w:numId w:val="3"/>
+              </w:numPr>
+              <w:tabs>
+                <w:tab w:val="clear" w:pos="690"/>
+                <w:tab w:val="num" w:pos="372"/>
+              </w:tabs>
+              <w:ind w:left="230" w:hanging="230"/>
+            </w:pPr>
+          </w:p>
+        </w:tc>
+      </w:tr>
+      <w:tr>
+        <w:tc>
+          <w:tcPr>
+            <w:tcW w:w="4305" w:type="dxa"/>
+            <w:gridSpan w:val="6"/>
+            <w:tcBorders>
+              <w:top w:val="single" w:sz="4" w:space="0" w:color="auto"/>
+              <w:left w:val="single" w:sz="4" w:space="0" w:color="auto"/>
+              <w:bottom w:val="single" w:sz="4" w:space="0" w:color="auto"/>
+              <w:right w:val="single" w:sz="4" w:space="0" w:color="auto"/>
+            </w:tcBorders>
+          </w:tcPr>
+          <w:p>
+            <w:pPr>
+              <w:pStyle w:val="ListParagraph"/>
+              <w:numPr>
+                <w:ilvl w:val="0"/>
+                <w:numId w:val="3"/>
+              </w:numPr>
+              <w:ind w:hanging="198"/>
+            </w:pPr>
+            <w:r>
+              <w:t xml:space="preserve">El EDPI por cada Orden de Pedido incluida y por cada Producto Importado incluido en la orden verifica que la cantidad </w:t>
+            </w:r>
+            <w:r>
+              <w:t xml:space="preserve">pedida </w:t>
+            </w:r>
+            <w:r>
+              <w:t xml:space="preserve">sea la misma </w:t>
+            </w:r>
+            <w:r>
+              <w:t>que la que efectivamente está ingresando.</w:t>
+            </w:r>
+          </w:p>
+        </w:tc>
+        <w:tc>
+          <w:tcPr>
+            <w:tcW w:w="4450" w:type="dxa"/>
+            <w:gridSpan w:val="6"/>
+            <w:tcBorders>
+              <w:top w:val="single" w:sz="4" w:space="0" w:color="auto"/>
+              <w:left w:val="single" w:sz="4" w:space="0" w:color="auto"/>
+              <w:bottom w:val="single" w:sz="4" w:space="0" w:color="auto"/>
+              <w:right w:val="single" w:sz="4" w:space="0" w:color="auto"/>
+            </w:tcBorders>
+          </w:tcPr>
+          <w:p>
+            <w:pPr>
+              <w:pStyle w:val="ListParagraph"/>
+              <w:numPr>
+                <w:ilvl w:val="1"/>
+                <w:numId w:val="3"/>
+              </w:numPr>
+              <w:tabs>
+                <w:tab w:val="clear" w:pos="690"/>
+                <w:tab w:val="num" w:pos="372"/>
+              </w:tabs>
+              <w:ind w:left="230" w:hanging="230"/>
+            </w:pPr>
+          </w:p>
+        </w:tc>
+      </w:tr>
+      <w:tr>
+        <w:tc>
+          <w:tcPr>
+            <w:tcW w:w="4305" w:type="dxa"/>
+            <w:gridSpan w:val="6"/>
+            <w:tcBorders>
+              <w:top w:val="single" w:sz="4" w:space="0" w:color="auto"/>
+              <w:left w:val="single" w:sz="4" w:space="0" w:color="auto"/>
+              <w:bottom w:val="single" w:sz="4" w:space="0" w:color="auto"/>
+              <w:right w:val="single" w:sz="4" w:space="0" w:color="auto"/>
+            </w:tcBorders>
+          </w:tcPr>
+          <w:p>
+            <w:pPr>
+              <w:pStyle w:val="ListParagraph"/>
+              <w:numPr>
+                <w:ilvl w:val="0"/>
+                <w:numId w:val="3"/>
+              </w:numPr>
+              <w:ind w:hanging="198"/>
+            </w:pPr>
+            <w:r>
+              <w:t>La cantidad pedida y la que efectivamente está ingresando coinciden.</w:t>
+            </w:r>
+          </w:p>
+        </w:tc>
+        <w:tc>
+          <w:tcPr>
+            <w:tcW w:w="4450" w:type="dxa"/>
+            <w:gridSpan w:val="6"/>
+            <w:tcBorders>
+              <w:top w:val="single" w:sz="4" w:space="0" w:color="auto"/>
+              <w:left w:val="single" w:sz="4" w:space="0" w:color="auto"/>
+              <w:bottom w:val="single" w:sz="4" w:space="0" w:color="auto"/>
+              <w:right w:val="single" w:sz="4" w:space="0" w:color="auto"/>
+            </w:tcBorders>
+          </w:tcPr>
+          <w:p>
+            <w:pPr>
+              <w:pStyle w:val="ListParagraph"/>
+              <w:numPr>
+                <w:ilvl w:val="1"/>
+                <w:numId w:val="3"/>
+              </w:numPr>
+              <w:tabs>
+                <w:tab w:val="clear" w:pos="690"/>
+                <w:tab w:val="num" w:pos="372"/>
+              </w:tabs>
+              <w:ind w:left="230" w:hanging="230"/>
+            </w:pPr>
+            <w:r>
+              <w:t>La cantidad pedida y la efectivamente ingresada no coinciden.</w:t>
+            </w:r>
+          </w:p>
+          <w:p>
+            <w:pPr>
+              <w:pStyle w:val="ListParagraph"/>
+              <w:numPr>
+                <w:ilvl w:val="2"/>
+                <w:numId w:val="3"/>
+              </w:numPr>
+            </w:pPr>
+            <w:r>
+              <w:t>El EDPI registra la cantidad realmente ingresada.</w:t>
+            </w:r>
+          </w:p>
+          <w:p>
+            <w:pPr>
+              <w:pStyle w:val="ListParagraph"/>
+              <w:numPr>
+                <w:ilvl w:val="2"/>
+                <w:numId w:val="3"/>
+              </w:numPr>
+            </w:pPr>
+            <w:r>
+              <w:t>El sistema calcula y registra la desviación respecto a la Orden de Pedido.</w:t>
+            </w:r>
+          </w:p>
+        </w:tc>
+      </w:tr>
+      <w:tr>
+        <w:tc>
+          <w:tcPr>
+            <w:tcW w:w="4305" w:type="dxa"/>
+            <w:gridSpan w:val="6"/>
+            <w:tcBorders>
+              <w:top w:val="single" w:sz="4" w:space="0" w:color="auto"/>
+              <w:left w:val="single" w:sz="4" w:space="0" w:color="auto"/>
+              <w:bottom w:val="single" w:sz="4" w:space="0" w:color="auto"/>
+              <w:right w:val="single" w:sz="4" w:space="0" w:color="auto"/>
+            </w:tcBorders>
+          </w:tcPr>
+          <w:p>
+            <w:pPr>
+              <w:pStyle w:val="ListParagraph"/>
+              <w:numPr>
+                <w:ilvl w:val="0"/>
+                <w:numId w:val="3"/>
+              </w:numPr>
+              <w:ind w:hanging="198"/>
+            </w:pPr>
+            <w:r>
+              <w:t>El sistema solicita confirmación de registración del Ingreso de Producto Importados.</w:t>
+            </w:r>
+          </w:p>
+        </w:tc>
+        <w:tc>
+          <w:tcPr>
+            <w:tcW w:w="4450" w:type="dxa"/>
+            <w:gridSpan w:val="6"/>
+            <w:tcBorders>
+              <w:top w:val="single" w:sz="4" w:space="0" w:color="auto"/>
+              <w:left w:val="single" w:sz="4" w:space="0" w:color="auto"/>
+              <w:bottom w:val="single" w:sz="4" w:space="0" w:color="auto"/>
+              <w:right w:val="single" w:sz="4" w:space="0" w:color="auto"/>
+            </w:tcBorders>
+          </w:tcPr>
+          <w:p>
+            <w:pPr>
+              <w:pStyle w:val="ListParagraph"/>
+              <w:numPr>
+                <w:ilvl w:val="1"/>
+                <w:numId w:val="3"/>
+              </w:numPr>
+              <w:tabs>
+                <w:tab w:val="clear" w:pos="690"/>
+                <w:tab w:val="num" w:pos="372"/>
+              </w:tabs>
+              <w:ind w:left="230" w:hanging="230"/>
+            </w:pPr>
+          </w:p>
+        </w:tc>
+      </w:tr>
+      <w:tr>
+        <w:tc>
+          <w:tcPr>
+            <w:tcW w:w="4305" w:type="dxa"/>
+            <w:gridSpan w:val="6"/>
+            <w:tcBorders>
+              <w:top w:val="single" w:sz="4" w:space="0" w:color="auto"/>
+              <w:left w:val="single" w:sz="4" w:space="0" w:color="auto"/>
+              <w:bottom w:val="single" w:sz="4" w:space="0" w:color="auto"/>
+              <w:right w:val="single" w:sz="4" w:space="0" w:color="auto"/>
+            </w:tcBorders>
+          </w:tcPr>
+          <w:p>
+            <w:pPr>
+              <w:pStyle w:val="ListParagraph"/>
+              <w:numPr>
+                <w:ilvl w:val="0"/>
+                <w:numId w:val="3"/>
+              </w:numPr>
+              <w:ind w:hanging="198"/>
+            </w:pPr>
+            <w:r>
+              <w:t>El EDPI confirma la</w:t>
+            </w:r>
+            <w:r>
+              <w:t xml:space="preserve"> registración</w:t>
+            </w:r>
+            <w:r>
+              <w:t>.</w:t>
+            </w:r>
+          </w:p>
+        </w:tc>
+        <w:tc>
+          <w:tcPr>
+            <w:tcW w:w="4450" w:type="dxa"/>
+            <w:gridSpan w:val="6"/>
+            <w:tcBorders>
+              <w:top w:val="single" w:sz="4" w:space="0" w:color="auto"/>
+              <w:left w:val="single" w:sz="4" w:space="0" w:color="auto"/>
+              <w:bottom w:val="single" w:sz="4" w:space="0" w:color="auto"/>
+              <w:right w:val="single" w:sz="4" w:space="0" w:color="auto"/>
+            </w:tcBorders>
+          </w:tcPr>
+          <w:p>
+            <w:pPr>
+              <w:pStyle w:val="ListParagraph"/>
+              <w:numPr>
+                <w:ilvl w:val="1"/>
+                <w:numId w:val="3"/>
+              </w:numPr>
+              <w:tabs>
+                <w:tab w:val="clear" w:pos="690"/>
+                <w:tab w:val="num" w:pos="372"/>
+              </w:tabs>
+              <w:ind w:left="230" w:hanging="230"/>
+            </w:pPr>
+            <w:r>
+              <w:t>El EDPI no confirma la registración.</w:t>
+            </w:r>
+          </w:p>
+        </w:tc>
+      </w:tr>
+      <w:tr>
+        <w:tc>
+          <w:tcPr>
+            <w:tcW w:w="4305" w:type="dxa"/>
+            <w:gridSpan w:val="6"/>
+            <w:tcBorders>
+              <w:top w:val="single" w:sz="4" w:space="0" w:color="auto"/>
+              <w:left w:val="single" w:sz="4" w:space="0" w:color="auto"/>
+              <w:bottom w:val="single" w:sz="4" w:space="0" w:color="auto"/>
+              <w:right w:val="single" w:sz="4" w:space="0" w:color="auto"/>
+            </w:tcBorders>
+          </w:tcPr>
+          <w:p>
+            <w:pPr>
+              <w:pStyle w:val="ListParagraph"/>
+              <w:numPr>
+                <w:ilvl w:val="0"/>
+                <w:numId w:val="3"/>
+              </w:numPr>
+              <w:ind w:hanging="198"/>
+            </w:pPr>
+            <w:r>
+              <w:t xml:space="preserve">El Sistema registra el Ingreso de Mercadería y actualiza la Orden de </w:t>
+            </w:r>
+            <w:r>
+              <w:lastRenderedPageBreak/>
+              <w:t>Pedido a Entregado.</w:t>
+            </w:r>
+          </w:p>
+        </w:tc>
+        <w:tc>
+          <w:tcPr>
+            <w:tcW w:w="4450" w:type="dxa"/>
+            <w:gridSpan w:val="6"/>
+            <w:tcBorders>
+              <w:top w:val="single" w:sz="4" w:space="0" w:color="auto"/>
+              <w:left w:val="single" w:sz="4" w:space="0" w:color="auto"/>
+              <w:bottom w:val="single" w:sz="4" w:space="0" w:color="auto"/>
+              <w:right w:val="single" w:sz="4" w:space="0" w:color="auto"/>
+            </w:tcBorders>
+          </w:tcPr>
+          <w:p>
+            <w:pPr>
+              <w:pStyle w:val="ListParagraph"/>
+              <w:numPr>
+                <w:ilvl w:val="1"/>
+                <w:numId w:val="3"/>
+              </w:numPr>
+              <w:tabs>
+                <w:tab w:val="clear" w:pos="690"/>
+                <w:tab w:val="num" w:pos="372"/>
+              </w:tabs>
+              <w:ind w:left="230" w:hanging="230"/>
+            </w:pPr>
+          </w:p>
+        </w:tc>
+      </w:tr>
+      <w:tr>
+        <w:tc>
+          <w:tcPr>
+            <w:tcW w:w="4305" w:type="dxa"/>
+            <w:gridSpan w:val="6"/>
+            <w:tcBorders>
+              <w:top w:val="single" w:sz="4" w:space="0" w:color="auto"/>
+              <w:left w:val="single" w:sz="4" w:space="0" w:color="auto"/>
+              <w:bottom w:val="single" w:sz="4" w:space="0" w:color="auto"/>
+              <w:right w:val="single" w:sz="4" w:space="0" w:color="auto"/>
+            </w:tcBorders>
+          </w:tcPr>
+          <w:p>
+            <w:pPr>
+              <w:pStyle w:val="ListParagraph"/>
+              <w:numPr>
+                <w:ilvl w:val="0"/>
+                <w:numId w:val="3"/>
+              </w:numPr>
+              <w:ind w:hanging="198"/>
+            </w:pPr>
+            <w:r>
+              <w:lastRenderedPageBreak/>
+              <w:t>Fin del CU</w:t>
+            </w:r>
+          </w:p>
+        </w:tc>
+        <w:tc>
+          <w:tcPr>
+            <w:tcW w:w="4450" w:type="dxa"/>
+            <w:gridSpan w:val="6"/>
+            <w:tcBorders>
+              <w:top w:val="single" w:sz="4" w:space="0" w:color="auto"/>
+              <w:left w:val="single" w:sz="4" w:space="0" w:color="auto"/>
+              <w:bottom w:val="single" w:sz="4" w:space="0" w:color="auto"/>
+              <w:right w:val="single" w:sz="4" w:space="0" w:color="auto"/>
+            </w:tcBorders>
+          </w:tcPr>
+          <w:p>
+            <w:pPr>
+              <w:pStyle w:val="ListParagraph"/>
+              <w:numPr>
+                <w:ilvl w:val="1"/>
+                <w:numId w:val="3"/>
+              </w:numPr>
+              <w:tabs>
+                <w:tab w:val="clear" w:pos="690"/>
+                <w:tab w:val="num" w:pos="372"/>
+              </w:tabs>
+              <w:ind w:left="230" w:hanging="230"/>
+            </w:pPr>
+          </w:p>
+        </w:tc>
+      </w:tr>
+      <w:tr>
+        <w:tc>
+          <w:tcPr>
+            <w:tcW w:w="1809" w:type="dxa"/>
+            <w:gridSpan w:val="2"/>
+            <w:tcBorders>
+              <w:top w:val="single" w:sz="4" w:space="0" w:color="auto"/>
+              <w:left w:val="single" w:sz="4" w:space="0" w:color="auto"/>
+              <w:bottom w:val="single" w:sz="4" w:space="0" w:color="auto"/>
+              <w:right w:val="single" w:sz="4" w:space="0" w:color="auto"/>
+            </w:tcBorders>
+          </w:tcPr>
+          <w:p>
+            <w:pPr>
+              <w:rPr>
+                <w:b/>
+              </w:rPr>
+            </w:pPr>
+            <w:r>
+              <w:rPr>
+                <w:b/>
+              </w:rPr>
+              <w:t>Observaciones:</w:t>
+            </w:r>
+          </w:p>
+        </w:tc>
+        <w:tc>
+          <w:tcPr>
+            <w:tcW w:w="6946" w:type="dxa"/>
+            <w:gridSpan w:val="10"/>
+            <w:tcBorders>
+              <w:top w:val="single" w:sz="4" w:space="0" w:color="auto"/>
+              <w:left w:val="single" w:sz="4" w:space="0" w:color="auto"/>
+              <w:bottom w:val="single" w:sz="4" w:space="0" w:color="auto"/>
+              <w:right w:val="single" w:sz="4" w:space="0" w:color="auto"/>
+            </w:tcBorders>
+          </w:tcPr>
+          <w:p>
+            <w:r>
+              <w:t>No aplica</w:t>
+            </w:r>
+          </w:p>
+        </w:tc>
+      </w:tr>
+      <w:tr>
+        <w:tc>
+          <w:tcPr>
+            <w:tcW w:w="1809" w:type="dxa"/>
+            <w:gridSpan w:val="2"/>
+            <w:tcBorders>
+              <w:top w:val="single" w:sz="4" w:space="0" w:color="auto"/>
+              <w:left w:val="single" w:sz="4" w:space="0" w:color="auto"/>
+              <w:bottom w:val="single" w:sz="4" w:space="0" w:color="auto"/>
+              <w:right w:val="single" w:sz="4" w:space="0" w:color="auto"/>
+            </w:tcBorders>
+          </w:tcPr>
+          <w:p>
+            <w:pPr>
+              <w:rPr>
+                <w:b/>
+              </w:rPr>
+            </w:pPr>
+            <w:r>
+              <w:rPr>
+                <w:b/>
+              </w:rPr>
+              <w:t>Requerimientos No Funcionales:</w:t>
+            </w:r>
+          </w:p>
+        </w:tc>
+        <w:tc>
+          <w:tcPr>
+            <w:tcW w:w="6946" w:type="dxa"/>
+            <w:gridSpan w:val="10"/>
+            <w:tcBorders>
+              <w:top w:val="single" w:sz="4" w:space="0" w:color="auto"/>
+              <w:left w:val="single" w:sz="4" w:space="0" w:color="auto"/>
+              <w:bottom w:val="single" w:sz="4" w:space="0" w:color="auto"/>
+              <w:right w:val="single" w:sz="4" w:space="0" w:color="auto"/>
+            </w:tcBorders>
+          </w:tcPr>
+          <w:p>
+            <w:r>
+              <w:t>No aplica</w:t>
+            </w:r>
+          </w:p>
+        </w:tc>
+      </w:tr>
+      <w:tr>
+        <w:tc>
+          <w:tcPr>
+            <w:tcW w:w="1809" w:type="dxa"/>
+            <w:gridSpan w:val="2"/>
+            <w:tcBorders>
+              <w:top w:val="single" w:sz="4" w:space="0" w:color="auto"/>
+              <w:left w:val="single" w:sz="4" w:space="0" w:color="auto"/>
+              <w:bottom w:val="single" w:sz="4" w:space="0" w:color="auto"/>
+              <w:right w:val="single" w:sz="4" w:space="0" w:color="auto"/>
+            </w:tcBorders>
+          </w:tcPr>
+          <w:p>
+            <w:pPr>
+              <w:rPr>
+                <w:b/>
+              </w:rPr>
+            </w:pPr>
+            <w:r>
+              <w:rPr>
+                <w:b/>
+              </w:rPr>
+              <w:t>Asociaciones de Extensión:</w:t>
+            </w:r>
+          </w:p>
+        </w:tc>
+        <w:tc>
+          <w:tcPr>
+            <w:tcW w:w="6946" w:type="dxa"/>
+            <w:gridSpan w:val="10"/>
+            <w:tcBorders>
+              <w:top w:val="single" w:sz="4" w:space="0" w:color="auto"/>
+              <w:left w:val="single" w:sz="4" w:space="0" w:color="auto"/>
+              <w:bottom w:val="single" w:sz="4" w:space="0" w:color="auto"/>
+              <w:right w:val="single" w:sz="4" w:space="0" w:color="auto"/>
+            </w:tcBorders>
+          </w:tcPr>
+          <w:p>
+            <w:r>
+              <w:t>No aplica</w:t>
+            </w:r>
+          </w:p>
+        </w:tc>
+      </w:tr>
+      <w:tr>
+        <w:tc>
+          <w:tcPr>
+            <w:tcW w:w="1809" w:type="dxa"/>
+            <w:gridSpan w:val="2"/>
+            <w:tcBorders>
+              <w:top w:val="single" w:sz="4" w:space="0" w:color="auto"/>
+              <w:left w:val="single" w:sz="4" w:space="0" w:color="auto"/>
+              <w:bottom w:val="single" w:sz="4" w:space="0" w:color="auto"/>
+              <w:right w:val="single" w:sz="4" w:space="0" w:color="auto"/>
+            </w:tcBorders>
+          </w:tcPr>
+          <w:p>
+            <w:pPr>
+              <w:rPr>
+                <w:b/>
+              </w:rPr>
+            </w:pPr>
+            <w:r>
+              <w:rPr>
+                <w:b/>
+              </w:rPr>
+              <w:t>Asociaciones de Inclusión:</w:t>
+            </w:r>
+          </w:p>
+        </w:tc>
+        <w:tc>
+          <w:tcPr>
+            <w:tcW w:w="6946" w:type="dxa"/>
+            <w:gridSpan w:val="10"/>
+            <w:tcBorders>
+              <w:top w:val="single" w:sz="4" w:space="0" w:color="auto"/>
+              <w:left w:val="single" w:sz="4" w:space="0" w:color="auto"/>
+              <w:bottom w:val="single" w:sz="4" w:space="0" w:color="auto"/>
+              <w:right w:val="single" w:sz="4" w:space="0" w:color="auto"/>
+            </w:tcBorders>
+          </w:tcPr>
+          <w:p>
+            <w:pPr>
+              <w:rPr>
+                <w:u w:val="single"/>
+              </w:rPr>
+            </w:pPr>
+            <w:r>
+              <w:t>No aplica</w:t>
+            </w:r>
+          </w:p>
+        </w:tc>
+      </w:tr>
+      <w:tr>
+        <w:tc>
+          <w:tcPr>
+            <w:tcW w:w="1809" w:type="dxa"/>
+            <w:gridSpan w:val="2"/>
+            <w:tcBorders>
+              <w:top w:val="single" w:sz="4" w:space="0" w:color="auto"/>
+              <w:left w:val="single" w:sz="4" w:space="0" w:color="auto"/>
+              <w:bottom w:val="single" w:sz="4" w:space="0" w:color="auto"/>
+              <w:right w:val="single" w:sz="4" w:space="0" w:color="auto"/>
+            </w:tcBorders>
+          </w:tcPr>
+          <w:p>
+            <w:pPr>
+              <w:rPr>
+                <w:b/>
+              </w:rPr>
+            </w:pPr>
+            <w:r>
+              <w:rPr>
+                <w:b/>
+              </w:rPr>
+              <w:t>CU Donde se Incluye:</w:t>
+            </w:r>
+          </w:p>
+        </w:tc>
+        <w:tc>
+          <w:tcPr>
+            <w:tcW w:w="6946" w:type="dxa"/>
+            <w:gridSpan w:val="10"/>
+            <w:tcBorders>
+              <w:top w:val="single" w:sz="4" w:space="0" w:color="auto"/>
+              <w:left w:val="single" w:sz="4" w:space="0" w:color="auto"/>
+              <w:bottom w:val="single" w:sz="4" w:space="0" w:color="auto"/>
+              <w:right w:val="single" w:sz="4" w:space="0" w:color="auto"/>
+            </w:tcBorders>
+          </w:tcPr>
+          <w:p>
+            <w:r>
+              <w:t>No aplica</w:t>
+            </w:r>
+          </w:p>
+        </w:tc>
+      </w:tr>
+      <w:tr>
+        <w:tc>
+          <w:tcPr>
+            <w:tcW w:w="1809" w:type="dxa"/>
+            <w:gridSpan w:val="2"/>
+            <w:tcBorders>
+              <w:top w:val="single" w:sz="4" w:space="0" w:color="auto"/>
+              <w:left w:val="single" w:sz="4" w:space="0" w:color="auto"/>
+              <w:bottom w:val="single" w:sz="4" w:space="0" w:color="auto"/>
+              <w:right w:val="single" w:sz="4" w:space="0" w:color="auto"/>
+            </w:tcBorders>
+          </w:tcPr>
+          <w:p>
+            <w:pPr>
+              <w:rPr>
+                <w:b/>
+              </w:rPr>
+            </w:pPr>
+            <w:r>
+              <w:rPr>
+                <w:b/>
+              </w:rPr>
+              <w:t>CU al que se Extiende:</w:t>
+            </w:r>
+          </w:p>
+        </w:tc>
+        <w:tc>
+          <w:tcPr>
+            <w:tcW w:w="6946" w:type="dxa"/>
+            <w:gridSpan w:val="10"/>
+            <w:tcBorders>
+              <w:top w:val="single" w:sz="4" w:space="0" w:color="auto"/>
+              <w:left w:val="single" w:sz="4" w:space="0" w:color="auto"/>
+              <w:bottom w:val="single" w:sz="4" w:space="0" w:color="auto"/>
+              <w:right w:val="single" w:sz="4" w:space="0" w:color="auto"/>
+            </w:tcBorders>
+          </w:tcPr>
+          <w:p>
+            <w:r>
+              <w:t>No aplica</w:t>
+            </w:r>
+          </w:p>
+        </w:tc>
+      </w:tr>
+      <w:tr>
+        <w:tc>
+          <w:tcPr>
+            <w:tcW w:w="1809" w:type="dxa"/>
+            <w:gridSpan w:val="2"/>
+            <w:tcBorders>
+              <w:top w:val="single" w:sz="4" w:space="0" w:color="auto"/>
+              <w:left w:val="single" w:sz="4" w:space="0" w:color="auto"/>
+              <w:bottom w:val="single" w:sz="4" w:space="0" w:color="auto"/>
+              <w:right w:val="single" w:sz="4" w:space="0" w:color="auto"/>
+            </w:tcBorders>
+          </w:tcPr>
+          <w:p>
+            <w:pPr>
+              <w:rPr>
+                <w:b/>
+              </w:rPr>
+            </w:pPr>
+            <w:r>
+              <w:rPr>
+                <w:b/>
+              </w:rPr>
+              <w:t>CU de Generalización:</w:t>
+            </w:r>
+          </w:p>
+        </w:tc>
+        <w:tc>
+          <w:tcPr>
+            <w:tcW w:w="6946" w:type="dxa"/>
+            <w:gridSpan w:val="10"/>
+            <w:tcBorders>
+              <w:top w:val="single" w:sz="4" w:space="0" w:color="auto"/>
+              <w:left w:val="single" w:sz="4" w:space="0" w:color="auto"/>
+              <w:bottom w:val="single" w:sz="4" w:space="0" w:color="auto"/>
+              <w:right w:val="single" w:sz="4" w:space="0" w:color="auto"/>
+            </w:tcBorders>
+          </w:tcPr>
+          <w:p>
+            <w:r>
+              <w:t>No aplica</w:t>
+            </w:r>
           </w:p>
         </w:tc>
       </w:tr>
@@ -1436,7 +2404,7 @@
 </file>
 
 <file path=word/numbering.xml><?xml version="1.0" encoding="utf-8"?>
-<w:numbering xmlns:ve="http://schemas.openxmlformats.org/markup-compatibility/2006" xmlns:o="urn:schemas-microsoft-com:office:office" xmlns:r="http://schemas.openxmlformats.org/officeDocument/2006/relationships" xmlns:m="http://schemas.openxmlformats.org/officeDocument/2006/math" xmlns:v="urn:schemas-microsoft-com:vml" xmlns:wp="http://schemas.openxmlformats.org/drawingml/2006/wordprocessingDrawing" xmlns:w10="urn:schemas-microsoft-com:office:word" xmlns:w="http://schemas.openxmlformats.org/wordprocessingml/2006/main" xmlns:wne="http://schemas.microsoft.com/office/word/2006/wordml">
+<w:numbering xmlns:wpc="http://schemas.microsoft.com/office/word/2010/wordprocessingCanvas" xmlns:mc="http://schemas.openxmlformats.org/markup-compatibility/2006" xmlns:o="urn:schemas-microsoft-com:office:office" xmlns:r="http://schemas.openxmlformats.org/officeDocument/2006/relationships" xmlns:m="http://schemas.openxmlformats.org/officeDocument/2006/math" xmlns:v="urn:schemas-microsoft-com:vml" xmlns:wp14="http://schemas.microsoft.com/office/word/2010/wordprocessingDrawing" xmlns:wp="http://schemas.openxmlformats.org/drawingml/2006/wordprocessingDrawing" xmlns:w10="urn:schemas-microsoft-com:office:word" xmlns:w="http://schemas.openxmlformats.org/wordprocessingml/2006/main" xmlns:w14="http://schemas.microsoft.com/office/word/2010/wordml" xmlns:wpg="http://schemas.microsoft.com/office/word/2010/wordprocessingGroup" xmlns:wpi="http://schemas.microsoft.com/office/word/2010/wordprocessingInk" xmlns:wne="http://schemas.microsoft.com/office/word/2006/wordml" xmlns:wps="http://schemas.microsoft.com/office/word/2010/wordprocessingShape" mc:Ignorable="w14 wp14">
   <w:abstractNum w:abstractNumId="0">
     <w:nsid w:val="14C032BE"/>
     <w:multiLevelType w:val="hybridMultilevel"/>
@@ -1798,7 +2766,7 @@
 </file>
 
 <file path=word/styles.xml><?xml version="1.0" encoding="utf-8"?>
-<w:styles xmlns:r="http://schemas.openxmlformats.org/officeDocument/2006/relationships" xmlns:w="http://schemas.openxmlformats.org/wordprocessingml/2006/main">
+<w:styles xmlns:mc="http://schemas.openxmlformats.org/markup-compatibility/2006" xmlns:r="http://schemas.openxmlformats.org/officeDocument/2006/relationships" xmlns:w="http://schemas.openxmlformats.org/wordprocessingml/2006/main" xmlns:w14="http://schemas.microsoft.com/office/word/2010/wordml" mc:Ignorable="w14">
   <w:docDefaults>
     <w:rPrDefault>
       <w:rPr>
@@ -1958,18 +2926,17 @@
     <w:qFormat/>
     <w:rsid w:val="00847BFF"/>
   </w:style>
-  <w:style w:type="character" w:default="1" w:styleId="Fuentedeprrafopredeter">
+  <w:style w:type="character" w:default="1" w:styleId="DefaultParagraphFont">
     <w:name w:val="Default Paragraph Font"/>
     <w:uiPriority w:val="1"/>
     <w:semiHidden/>
     <w:unhideWhenUsed/>
   </w:style>
-  <w:style w:type="table" w:default="1" w:styleId="Tablanormal">
+  <w:style w:type="table" w:default="1" w:styleId="TableNormal">
     <w:name w:val="Normal Table"/>
     <w:uiPriority w:val="99"/>
     <w:semiHidden/>
     <w:unhideWhenUsed/>
-    <w:qFormat/>
     <w:tblPr>
       <w:tblInd w:w="0" w:type="dxa"/>
       <w:tblCellMar>
@@ -1980,15 +2947,15 @@
       </w:tblCellMar>
     </w:tblPr>
   </w:style>
-  <w:style w:type="numbering" w:default="1" w:styleId="Sinlista">
+  <w:style w:type="numbering" w:default="1" w:styleId="NoList">
     <w:name w:val="No List"/>
     <w:uiPriority w:val="99"/>
     <w:semiHidden/>
     <w:unhideWhenUsed/>
   </w:style>
-  <w:style w:type="table" w:styleId="Tablaconcuadrcula">
+  <w:style w:type="table" w:styleId="TableGrid">
     <w:name w:val="Table Grid"/>
-    <w:basedOn w:val="Tablanormal"/>
+    <w:basedOn w:val="TableNormal"/>
     <w:uiPriority w:val="59"/>
     <w:rsid w:val="00D842C6"/>
     <w:pPr>
@@ -2012,7 +2979,7 @@
       </w:tblCellMar>
     </w:tblPr>
   </w:style>
-  <w:style w:type="paragraph" w:styleId="Prrafodelista">
+  <w:style w:type="paragraph" w:styleId="ListParagraph">
     <w:name w:val="List Paragraph"/>
     <w:basedOn w:val="Normal"/>
     <w:uiPriority w:val="34"/>
@@ -2022,6 +2989,196 @@
       <w:ind w:left="720"/>
       <w:contextualSpacing/>
     </w:pPr>
+  </w:style>
+</w:styles>
+</file>
+
+<file path=word/stylesWithEffects.xml><?xml version="1.0" encoding="utf-8"?>
+<w:styles xmlns:wpc="http://schemas.microsoft.com/office/word/2010/wordprocessingCanvas" xmlns:mc="http://schemas.openxmlformats.org/markup-compatibility/2006" xmlns:o="urn:schemas-microsoft-com:office:office" xmlns:r="http://schemas.openxmlformats.org/officeDocument/2006/relationships" xmlns:m="http://schemas.openxmlformats.org/officeDocument/2006/math" xmlns:v="urn:schemas-microsoft-com:vml" xmlns:wp14="http://schemas.microsoft.com/office/word/2010/wordprocessingDrawing" xmlns:wp="http://schemas.openxmlformats.org/drawingml/2006/wordprocessingDrawing" xmlns:w10="urn:schemas-microsoft-com:office:word" xmlns:w="http://schemas.openxmlformats.org/wordprocessingml/2006/main" xmlns:w14="http://schemas.microsoft.com/office/word/2010/wordml" xmlns:wpg="http://schemas.microsoft.com/office/word/2010/wordprocessingGroup" xmlns:wpi="http://schemas.microsoft.com/office/word/2010/wordprocessingInk" xmlns:wne="http://schemas.microsoft.com/office/word/2006/wordml" xmlns:wps="http://schemas.microsoft.com/office/word/2010/wordprocessingShape" mc:Ignorable="w14 wp14">
+  <w:docDefaults>
+    <w:rPrDefault>
+      <w:rPr>
+        <w:rFonts w:asciiTheme="minorHAnsi" w:eastAsiaTheme="minorEastAsia" w:hAnsiTheme="minorHAnsi" w:cstheme="minorBidi"/>
+        <w:sz w:val="22"/>
+        <w:szCs w:val="22"/>
+        <w:lang w:val="es-AR" w:eastAsia="es-AR" w:bidi="ar-SA"/>
+      </w:rPr>
+    </w:rPrDefault>
+    <w:pPrDefault>
+      <w:pPr>
+        <w:spacing w:after="200" w:line="276" w:lineRule="auto"/>
+      </w:pPr>
+    </w:pPrDefault>
+  </w:docDefaults>
+  <w:latentStyles w:defLockedState="0" w:defUIPriority="99" w:defSemiHidden="1" w:defUnhideWhenUsed="1" w:defQFormat="0" w:count="267">
+    <w:lsdException w:name="Normal" w:semiHidden="0" w:uiPriority="0" w:unhideWhenUsed="0" w:qFormat="1"/>
+    <w:lsdException w:name="heading 1" w:semiHidden="0" w:uiPriority="9" w:unhideWhenUsed="0" w:qFormat="1"/>
+    <w:lsdException w:name="heading 2" w:uiPriority="9" w:qFormat="1"/>
+    <w:lsdException w:name="heading 3" w:uiPriority="9" w:qFormat="1"/>
+    <w:lsdException w:name="heading 4" w:uiPriority="9" w:qFormat="1"/>
+    <w:lsdException w:name="heading 5" w:uiPriority="9" w:qFormat="1"/>
+    <w:lsdException w:name="heading 6" w:uiPriority="9" w:qFormat="1"/>
+    <w:lsdException w:name="heading 7" w:uiPriority="9" w:qFormat="1"/>
+    <w:lsdException w:name="heading 8" w:uiPriority="9" w:qFormat="1"/>
+    <w:lsdException w:name="heading 9" w:uiPriority="9" w:qFormat="1"/>
+    <w:lsdException w:name="toc 1" w:uiPriority="39"/>
+    <w:lsdException w:name="toc 2" w:uiPriority="39"/>
+    <w:lsdException w:name="toc 3" w:uiPriority="39"/>
+    <w:lsdException w:name="toc 4" w:uiPriority="39"/>
+    <w:lsdException w:name="toc 5" w:uiPriority="39"/>
+    <w:lsdException w:name="toc 6" w:uiPriority="39"/>
+    <w:lsdException w:name="toc 7" w:uiPriority="39"/>
+    <w:lsdException w:name="toc 8" w:uiPriority="39"/>
+    <w:lsdException w:name="toc 9" w:uiPriority="39"/>
+    <w:lsdException w:name="caption" w:uiPriority="35" w:qFormat="1"/>
+    <w:lsdException w:name="Title" w:semiHidden="0" w:uiPriority="10" w:unhideWhenUsed="0" w:qFormat="1"/>
+    <w:lsdException w:name="Default Paragraph Font" w:uiPriority="1"/>
+    <w:lsdException w:name="Subtitle" w:semiHidden="0" w:uiPriority="11" w:unhideWhenUsed="0" w:qFormat="1"/>
+    <w:lsdException w:name="Strong" w:semiHidden="0" w:uiPriority="22" w:unhideWhenUsed="0" w:qFormat="1"/>
+    <w:lsdException w:name="Emphasis" w:semiHidden="0" w:uiPriority="20" w:unhideWhenUsed="0" w:qFormat="1"/>
+    <w:lsdException w:name="Table Grid" w:semiHidden="0" w:uiPriority="59" w:unhideWhenUsed="0"/>
+    <w:lsdException w:name="Placeholder Text" w:unhideWhenUsed="0"/>
+    <w:lsdException w:name="No Spacing" w:semiHidden="0" w:uiPriority="1" w:unhideWhenUsed="0" w:qFormat="1"/>
+    <w:lsdException w:name="Light Shading" w:semiHidden="0" w:uiPriority="60" w:unhideWhenUsed="0"/>
+    <w:lsdException w:name="Light List" w:semiHidden="0" w:uiPriority="61" w:unhideWhenUsed="0"/>
+    <w:lsdException w:name="Light Grid" w:semiHidden="0" w:uiPriority="62" w:unhideWhenUsed="0"/>
+    <w:lsdException w:name="Medium Shading 1" w:semiHidden="0" w:uiPriority="63" w:unhideWhenUsed="0"/>
+    <w:lsdException w:name="Medium Shading 2" w:semiHidden="0" w:uiPriority="64" w:unhideWhenUsed="0"/>
+    <w:lsdException w:name="Medium List 1" w:semiHidden="0" w:uiPriority="65" w:unhideWhenUsed="0"/>
+    <w:lsdException w:name="Medium List 2" w:semiHidden="0" w:uiPriority="66" w:unhideWhenUsed="0"/>
+    <w:lsdException w:name="Medium Grid 1" w:semiHidden="0" w:uiPriority="67" w:unhideWhenUsed="0"/>
+    <w:lsdException w:name="Medium Grid 2" w:semiHidden="0" w:uiPriority="68" w:unhideWhenUsed="0"/>
+    <w:lsdException w:name="Medium Grid 3" w:semiHidden="0" w:uiPriority="69" w:unhideWhenUsed="0"/>
+    <w:lsdException w:name="Dark List" w:semiHidden="0" w:uiPriority="70" w:unhideWhenUsed="0"/>
+    <w:lsdException w:name="Colorful Shading" w:semiHidden="0" w:uiPriority="71" w:unhideWhenUsed="0"/>
+    <w:lsdException w:name="Colorful List" w:semiHidden="0" w:uiPriority="72" w:unhideWhenUsed="0"/>
+    <w:lsdException w:name="Colorful Grid" w:semiHidden="0" w:uiPriority="73" w:unhideWhenUsed="0"/>
+    <w:lsdException w:name="Light Shading Accent 1" w:semiHidden="0" w:uiPriority="60" w:unhideWhenUsed="0"/>
+    <w:lsdException w:name="Light List Accent 1" w:semiHidden="0" w:uiPriority="61" w:unhideWhenUsed="0"/>
+    <w:lsdException w:name="Light Grid Accent 1" w:semiHidden="0" w:uiPriority="62" w:unhideWhenUsed="0"/>
+    <w:lsdException w:name="Medium Shading 1 Accent 1" w:semiHidden="0" w:uiPriority="63" w:unhideWhenUsed="0"/>
+    <w:lsdException w:name="Medium Shading 2 Accent 1" w:semiHidden="0" w:uiPriority="64" w:unhideWhenUsed="0"/>
+    <w:lsdException w:name="Medium List 1 Accent 1" w:semiHidden="0" w:uiPriority="65" w:unhideWhenUsed="0"/>
+    <w:lsdException w:name="Revision" w:unhideWhenUsed="0"/>
+    <w:lsdException w:name="List Paragraph" w:semiHidden="0" w:uiPriority="34" w:unhideWhenUsed="0" w:qFormat="1"/>
+    <w:lsdException w:name="Quote" w:semiHidden="0" w:uiPriority="29" w:unhideWhenUsed="0" w:qFormat="1"/>
+    <w:lsdException w:name="Intense Quote" w:semiHidden="0" w:uiPriority="30" w:unhideWhenUsed="0" w:qFormat="1"/>
+    <w:lsdException w:name="Medium List 2 Accent 1" w:semiHidden="0" w:uiPriority="66" w:unhideWhenUsed="0"/>
+    <w:lsdException w:name="Medium Grid 1 Accent 1" w:semiHidden="0" w:uiPriority="67" w:unhideWhenUsed="0"/>
+    <w:lsdException w:name="Medium Grid 2 Accent 1" w:semiHidden="0" w:uiPriority="68" w:unhideWhenUsed="0"/>
+    <w:lsdException w:name="Medium Grid 3 Accent 1" w:semiHidden="0" w:uiPriority="69" w:unhideWhenUsed="0"/>
+    <w:lsdException w:name="Dark List Accent 1" w:semiHidden="0" w:uiPriority="70" w:unhideWhenUsed="0"/>
+    <w:lsdException w:name="Colorful Shading Accent 1" w:semiHidden="0" w:uiPriority="71" w:unhideWhenUsed="0"/>
+    <w:lsdException w:name="Colorful List Accent 1" w:semiHidden="0" w:uiPriority="72" w:unhideWhenUsed="0"/>
+    <w:lsdException w:name="Colorful Grid Accent 1" w:semiHidden="0" w:uiPriority="73" w:unhideWhenUsed="0"/>
+    <w:lsdException w:name="Light Shading Accent 2" w:semiHidden="0" w:uiPriority="60" w:unhideWhenUsed="0"/>
+    <w:lsdException w:name="Light List Accent 2" w:semiHidden="0" w:uiPriority="61" w:unhideWhenUsed="0"/>
+    <w:lsdException w:name="Light Grid Accent 2" w:semiHidden="0" w:uiPriority="62" w:unhideWhenUsed="0"/>
+    <w:lsdException w:name="Medium Shading 1 Accent 2" w:semiHidden="0" w:uiPriority="63" w:unhideWhenUsed="0"/>
+    <w:lsdException w:name="Medium Shading 2 Accent 2" w:semiHidden="0" w:uiPriority="64" w:unhideWhenUsed="0"/>
+    <w:lsdException w:name="Medium List 1 Accent 2" w:semiHidden="0" w:uiPriority="65" w:unhideWhenUsed="0"/>
+    <w:lsdException w:name="Medium List 2 Accent 2" w:semiHidden="0" w:uiPriority="66" w:unhideWhenUsed="0"/>
+    <w:lsdException w:name="Medium Grid 1 Accent 2" w:semiHidden="0" w:uiPriority="67" w:unhideWhenUsed="0"/>
+    <w:lsdException w:name="Medium Grid 2 Accent 2" w:semiHidden="0" w:uiPriority="68" w:unhideWhenUsed="0"/>
+    <w:lsdException w:name="Medium Grid 3 Accent 2" w:semiHidden="0" w:uiPriority="69" w:unhideWhenUsed="0"/>
+    <w:lsdException w:name="Dark List Accent 2" w:semiHidden="0" w:uiPriority="70" w:unhideWhenUsed="0"/>
+    <w:lsdException w:name="Colorful Shading Accent 2" w:semiHidden="0" w:uiPriority="71" w:unhideWhenUsed="0"/>
+    <w:lsdException w:name="Colorful List Accent 2" w:semiHidden="0" w:uiPriority="72" w:unhideWhenUsed="0"/>
+    <w:lsdException w:name="Colorful Grid Accent 2" w:semiHidden="0" w:uiPriority="73" w:unhideWhenUsed="0"/>
+    <w:lsdException w:name="Light Shading Accent 3" w:semiHidden="0" w:uiPriority="60" w:unhideWhenUsed="0"/>
+    <w:lsdException w:name="Light List Accent 3" w:semiHidden="0" w:uiPriority="61" w:unhideWhenUsed="0"/>
+    <w:lsdException w:name="Light Grid Accent 3" w:semiHidden="0" w:uiPriority="62" w:unhideWhenUsed="0"/>
+    <w:lsdException w:name="Medium Shading 1 Accent 3" w:semiHidden="0" w:uiPriority="63" w:unhideWhenUsed="0"/>
+    <w:lsdException w:name="Medium Shading 2 Accent 3" w:semiHidden="0" w:uiPriority="64" w:unhideWhenUsed="0"/>
+    <w:lsdException w:name="Medium List 1 Accent 3" w:semiHidden="0" w:uiPriority="65" w:unhideWhenUsed="0"/>
+    <w:lsdException w:name="Medium List 2 Accent 3" w:semiHidden="0" w:uiPriority="66" w:unhideWhenUsed="0"/>
+    <w:lsdException w:name="Medium Grid 1 Accent 3" w:semiHidden="0" w:uiPriority="67" w:unhideWhenUsed="0"/>
+    <w:lsdException w:name="Medium Grid 2 Accent 3" w:semiHidden="0" w:uiPriority="68" w:unhideWhenUsed="0"/>
+    <w:lsdException w:name="Medium Grid 3 Accent 3" w:semiHidden="0" w:uiPriority="69" w:unhideWhenUsed="0"/>
+    <w:lsdException w:name="Dark List Accent 3" w:semiHidden="0" w:uiPriority="70" w:unhideWhenUsed="0"/>
+    <w:lsdException w:name="Colorful Shading Accent 3" w:semiHidden="0" w:uiPriority="71" w:unhideWhenUsed="0"/>
+    <w:lsdException w:name="Colorful List Accent 3" w:semiHidden="0" w:uiPriority="72" w:unhideWhenUsed="0"/>
+    <w:lsdException w:name="Colorful Grid Accent 3" w:semiHidden="0" w:uiPriority="73" w:unhideWhenUsed="0"/>
+    <w:lsdException w:name="Light Shading Accent 4" w:semiHidden="0" w:uiPriority="60" w:unhideWhenUsed="0"/>
+    <w:lsdException w:name="Light List Accent 4" w:semiHidden="0" w:uiPriority="61" w:unhideWhenUsed="0"/>
+    <w:lsdException w:name="Light Grid Accent 4" w:semiHidden="0" w:uiPriority="62" w:unhideWhenUsed="0"/>
+    <w:lsdException w:name="Medium Shading 1 Accent 4" w:semiHidden="0" w:uiPriority="63" w:unhideWhenUsed="0"/>
+    <w:lsdException w:name="Medium Shading 2 Accent 4" w:semiHidden="0" w:uiPriority="64" w:unhideWhenUsed="0"/>
+    <w:lsdException w:name="Medium List 1 Accent 4" w:semiHidden="0" w:uiPriority="65" w:unhideWhenUsed="0"/>
+    <w:lsdException w:name="Medium List 2 Accent 4" w:semiHidden="0" w:uiPriority="66" w:unhideWhenUsed="0"/>
+    <w:lsdException w:name="Medium Grid 1 Accent 4" w:semiHidden="0" w:uiPriority="67" w:unhideWhenUsed="0"/>
+    <w:lsdException w:name="Medium Grid 2 Accent 4" w:semiHidden="0" w:uiPriority="68" w:unhideWhenUsed="0"/>
+    <w:lsdException w:name="Medium Grid 3 Accent 4" w:semiHidden="0" w:uiPriority="69" w:unhideWhenUsed="0"/>
+    <w:lsdException w:name="Dark List Accent 4" w:semiHidden="0" w:uiPriority="70" w:unhideWhenUsed="0"/>
+    <w:lsdException w:name="Colorful Shading Accent 4" w:semiHidden="0" w:uiPriority="71" w:unhideWhenUsed="0"/>
+    <w:lsdException w:name="Colorful List Accent 4" w:semiHidden="0" w:uiPriority="72" w:unhideWhenUsed="0"/>
+    <w:lsdException w:name="Colorful Grid Accent 4" w:semiHidden="0" w:uiPriority="73" w:unhideWhenUsed="0"/>
+    <w:lsdException w:name="Light Shading Accent 5" w:semiHidden="0" w:uiPriority="60" w:unhideWhenUsed="0"/>
+    <w:lsdException w:name="Light List Accent 5" w:semiHidden="0" w:uiPriority="61" w:unhideWhenUsed="0"/>
+    <w:lsdException w:name="Light Grid Accent 5" w:semiHidden="0" w:uiPriority="62" w:unhideWhenUsed="0"/>
+    <w:lsdException w:name="Medium Shading 1 Accent 5" w:semiHidden="0" w:uiPriority="63" w:unhideWhenUsed="0"/>
+    <w:lsdException w:name="Medium Shading 2 Accent 5" w:semiHidden="0" w:uiPriority="64" w:unhideWhenUsed="0"/>
+    <w:lsdException w:name="Medium List 1 Accent 5" w:semiHidden="0" w:uiPriority="65" w:unhideWhenUsed="0"/>
+    <w:lsdException w:name="Medium List 2 Accent 5" w:semiHidden="0" w:uiPriority="66" w:unhideWhenUsed="0"/>
+    <w:lsdException w:name="Medium Grid 1 Accent 5" w:semiHidden="0" w:uiPriority="67" w:unhideWhenUsed="0"/>
+    <w:lsdException w:name="Medium Grid 2 Accent 5" w:semiHidden="0" w:uiPriority="68" w:unhideWhenUsed="0"/>
+    <w:lsdException w:name="Medium Grid 3 Accent 5" w:semiHidden="0" w:uiPriority="69" w:unhideWhenUsed="0"/>
+    <w:lsdException w:name="Dark List Accent 5" w:semiHidden="0" w:uiPriority="70" w:unhideWhenUsed="0"/>
+    <w:lsdException w:name="Colorful Shading Accent 5" w:semiHidden="0" w:uiPriority="71" w:unhideWhenUsed="0"/>
+    <w:lsdException w:name="Colorful List Accent 5" w:semiHidden="0" w:uiPriority="72" w:unhideWhenUsed="0"/>
+    <w:lsdException w:name="Colorful Grid Accent 5" w:semiHidden="0" w:uiPriority="73" w:unhideWhenUsed="0"/>
+    <w:lsdException w:name="Light Shading Accent 6" w:semiHidden="0" w:uiPriority="60" w:unhideWhenUsed="0"/>
+    <w:lsdException w:name="Light List Accent 6" w:semiHidden="0" w:uiPriority="61" w:unhideWhenUsed="0"/>
+    <w:lsdException w:name="Light Grid Accent 6" w:semiHidden="0" w:uiPriority="62" w:unhideWhenUsed="0"/>
+    <w:lsdException w:name="Medium Shading 1 Accent 6" w:semiHidden="0" w:uiPriority="63" w:unhideWhenUsed="0"/>
+    <w:lsdException w:name="Medium Shading 2 Accent 6" w:semiHidden="0" w:uiPriority="64" w:unhideWhenUsed="0"/>
+    <w:lsdException w:name="Medium List 1 Accent 6" w:semiHidden="0" w:uiPriority="65" w:unhideWhenUsed="0"/>
+    <w:lsdException w:name="Medium List 2 Accent 6" w:semiHidden="0" w:uiPriority="66" w:unhideWhenUsed="0"/>
+    <w:lsdException w:name="Medium Grid 1 Accent 6" w:semiHidden="0" w:uiPriority="67" w:unhideWhenUsed="0"/>
+    <w:lsdException w:name="Medium Grid 2 Accent 6" w:semiHidden="0" w:uiPriority="68" w:unhideWhenUsed="0"/>
+    <w:lsdException w:name="Medium Grid 3 Accent 6" w:semiHidden="0" w:uiPriority="69" w:unhideWhenUsed="0"/>
+    <w:lsdException w:name="Dark List Accent 6" w:semiHidden="0" w:uiPriority="70" w:unhideWhenUsed="0"/>
+    <w:lsdException w:name="Colorful Shading Accent 6" w:semiHidden="0" w:uiPriority="71" w:unhideWhenUsed="0"/>
+    <w:lsdException w:name="Colorful List Accent 6" w:semiHidden="0" w:uiPriority="72" w:unhideWhenUsed="0"/>
+    <w:lsdException w:name="Colorful Grid Accent 6" w:semiHidden="0" w:uiPriority="73" w:unhideWhenUsed="0"/>
+    <w:lsdException w:name="Subtle Emphasis" w:semiHidden="0" w:uiPriority="19" w:unhideWhenUsed="0" w:qFormat="1"/>
+    <w:lsdException w:name="Intense Emphasis" w:semiHidden="0" w:uiPriority="21" w:unhideWhenUsed="0" w:qFormat="1"/>
+    <w:lsdException w:name="Subtle Reference" w:semiHidden="0" w:uiPriority="31" w:unhideWhenUsed="0" w:qFormat="1"/>
+    <w:lsdException w:name="Intense Reference" w:semiHidden="0" w:uiPriority="32" w:unhideWhenUsed="0" w:qFormat="1"/>
+    <w:lsdException w:name="Book Title" w:semiHidden="0" w:uiPriority="33" w:unhideWhenUsed="0" w:qFormat="1"/>
+    <w:lsdException w:name="Bibliography" w:uiPriority="37"/>
+    <w:lsdException w:name="TOC Heading" w:uiPriority="39" w:qFormat="1"/>
+  </w:latentStyles>
+  <w:style w:type="paragraph" w:default="1" w:styleId="Normal">
+    <w:name w:val="Normal"/>
+    <w:qFormat/>
+  </w:style>
+  <w:style w:type="character" w:default="1" w:styleId="DefaultParagraphFont">
+    <w:name w:val="Default Paragraph Font"/>
+    <w:uiPriority w:val="1"/>
+    <w:semiHidden/>
+    <w:unhideWhenUsed/>
+  </w:style>
+  <w:style w:type="table" w:default="1" w:styleId="TableNormal">
+    <w:name w:val="Normal Table"/>
+    <w:uiPriority w:val="99"/>
+    <w:semiHidden/>
+    <w:unhideWhenUsed/>
+    <w:tblPr>
+      <w:tblInd w:w="0" w:type="dxa"/>
+      <w:tblCellMar>
+        <w:top w:w="0" w:type="dxa"/>
+        <w:left w:w="108" w:type="dxa"/>
+        <w:bottom w:w="0" w:type="dxa"/>
+        <w:right w:w="108" w:type="dxa"/>
+      </w:tblCellMar>
+    </w:tblPr>
+  </w:style>
+  <w:style w:type="numbering" w:default="1" w:styleId="NoList">
+    <w:name w:val="No List"/>
+    <w:uiPriority w:val="99"/>
+    <w:semiHidden/>
+    <w:unhideWhenUsed/>
   </w:style>
 </w:styles>
 </file>
@@ -2037,34 +3194,34 @@
         <a:sysClr val="window" lastClr="FFFFFF"/>
       </a:lt1>
       <a:dk2>
-        <a:srgbClr val="1F497D"/>
+        <a:srgbClr xmlns:mc="http://schemas.openxmlformats.org/markup-compatibility/2006" xmlns:a14="http://schemas.microsoft.com/office/drawing/2010/main" val="1F497D" mc:Ignorable=""/>
       </a:dk2>
       <a:lt2>
-        <a:srgbClr val="EEECE1"/>
+        <a:srgbClr xmlns:mc="http://schemas.openxmlformats.org/markup-compatibility/2006" xmlns:a14="http://schemas.microsoft.com/office/drawing/2010/main" val="EEECE1" mc:Ignorable=""/>
       </a:lt2>
       <a:accent1>
-        <a:srgbClr val="4F81BD"/>
+        <a:srgbClr xmlns:mc="http://schemas.openxmlformats.org/markup-compatibility/2006" xmlns:a14="http://schemas.microsoft.com/office/drawing/2010/main" val="4F81BD" mc:Ignorable=""/>
       </a:accent1>
       <a:accent2>
-        <a:srgbClr val="C0504D"/>
+        <a:srgbClr xmlns:mc="http://schemas.openxmlformats.org/markup-compatibility/2006" xmlns:a14="http://schemas.microsoft.com/office/drawing/2010/main" val="C0504D" mc:Ignorable=""/>
       </a:accent2>
       <a:accent3>
-        <a:srgbClr val="9BBB59"/>
+        <a:srgbClr xmlns:mc="http://schemas.openxmlformats.org/markup-compatibility/2006" xmlns:a14="http://schemas.microsoft.com/office/drawing/2010/main" val="9BBB59" mc:Ignorable=""/>
       </a:accent3>
       <a:accent4>
-        <a:srgbClr val="8064A2"/>
+        <a:srgbClr xmlns:mc="http://schemas.openxmlformats.org/markup-compatibility/2006" xmlns:a14="http://schemas.microsoft.com/office/drawing/2010/main" val="8064A2" mc:Ignorable=""/>
       </a:accent4>
       <a:accent5>
-        <a:srgbClr val="4BACC6"/>
+        <a:srgbClr xmlns:mc="http://schemas.openxmlformats.org/markup-compatibility/2006" xmlns:a14="http://schemas.microsoft.com/office/drawing/2010/main" val="4BACC6" mc:Ignorable=""/>
       </a:accent5>
       <a:accent6>
-        <a:srgbClr val="F79646"/>
+        <a:srgbClr xmlns:mc="http://schemas.openxmlformats.org/markup-compatibility/2006" xmlns:a14="http://schemas.microsoft.com/office/drawing/2010/main" val="F79646" mc:Ignorable=""/>
       </a:accent6>
       <a:hlink>
-        <a:srgbClr val="0000FF"/>
+        <a:srgbClr xmlns:mc="http://schemas.openxmlformats.org/markup-compatibility/2006" xmlns:a14="http://schemas.microsoft.com/office/drawing/2010/main" val="0000FF" mc:Ignorable=""/>
       </a:hlink>
       <a:folHlink>
-        <a:srgbClr val="800080"/>
+        <a:srgbClr xmlns:mc="http://schemas.openxmlformats.org/markup-compatibility/2006" xmlns:a14="http://schemas.microsoft.com/office/drawing/2010/main" val="800080" mc:Ignorable=""/>
       </a:folHlink>
     </a:clrScheme>
     <a:fontScheme name="Office">
@@ -2218,7 +3375,7 @@
         <a:effectStyle>
           <a:effectLst>
             <a:outerShdw blurRad="40000" dist="20000" dir="5400000" rotWithShape="0">
-              <a:srgbClr val="000000">
+              <a:srgbClr xmlns:mc="http://schemas.openxmlformats.org/markup-compatibility/2006" xmlns:a14="http://schemas.microsoft.com/office/drawing/2010/main" val="000000" mc:Ignorable="">
                 <a:alpha val="38000"/>
               </a:srgbClr>
             </a:outerShdw>
@@ -2227,7 +3384,7 @@
         <a:effectStyle>
           <a:effectLst>
             <a:outerShdw blurRad="40000" dist="23000" dir="5400000" rotWithShape="0">
-              <a:srgbClr val="000000">
+              <a:srgbClr xmlns:mc="http://schemas.openxmlformats.org/markup-compatibility/2006" xmlns:a14="http://schemas.microsoft.com/office/drawing/2010/main" val="000000" mc:Ignorable="">
                 <a:alpha val="35000"/>
               </a:srgbClr>
             </a:outerShdw>
@@ -2236,7 +3393,7 @@
         <a:effectStyle>
           <a:effectLst>
             <a:outerShdw blurRad="40000" dist="23000" dir="5400000" rotWithShape="0">
-              <a:srgbClr val="000000">
+              <a:srgbClr xmlns:mc="http://schemas.openxmlformats.org/markup-compatibility/2006" xmlns:a14="http://schemas.microsoft.com/office/drawing/2010/main" val="000000" mc:Ignorable="">
                 <a:alpha val="35000"/>
               </a:srgbClr>
             </a:outerShdw>

</xml_diff>